<commit_message>
2nd Use case specification
</commit_message>
<xml_diff>
--- a/UseCaseCMPE202.docx
+++ b/UseCaseCMPE202.docx
@@ -5,270 +5,271 @@
     <w:tbl>
       <w:tblPr>
         <w:tblStyle w:val="TableGrid"/>
-        <w:tblW w:w="9448" w:type="dxa"/>
+        <w:tblW w:w="9355" w:type="dxa"/>
         <w:tblLook w:val="04A0" w:firstRow="1" w:lastRow="0" w:firstColumn="1" w:lastColumn="0" w:noHBand="0" w:noVBand="1"/>
       </w:tblPr>
       <w:tblGrid>
-        <w:gridCol w:w="4482"/>
-        <w:gridCol w:w="4966"/>
+        <w:gridCol w:w="3296"/>
+        <w:gridCol w:w="6059"/>
       </w:tblGrid>
+      <w:tr>
+        <w:trPr>
+          <w:trHeight w:val="350"/>
+        </w:trPr>
+        <w:tc>
+          <w:tcPr>
+            <w:tcW w:w="3389" w:type="dxa"/>
+            <w:shd w:val="clear" w:color="auto" w:fill="E7E6E6" w:themeFill="background2"/>
+          </w:tcPr>
+          <w:p>
+            <w:r>
+              <w:t>Use Case Name</w:t>
+            </w:r>
+          </w:p>
+        </w:tc>
+        <w:tc>
+          <w:tcPr>
+            <w:tcW w:w="5966" w:type="dxa"/>
+            <w:shd w:val="clear" w:color="auto" w:fill="E7E6E6" w:themeFill="background2"/>
+          </w:tcPr>
+          <w:p>
+            <w:r>
+              <w:t>Hit target</w:t>
+            </w:r>
+          </w:p>
+        </w:tc>
+      </w:tr>
+      <w:tr>
+        <w:trPr>
+          <w:trHeight w:val="341"/>
+        </w:trPr>
+        <w:tc>
+          <w:tcPr>
+            <w:tcW w:w="3389" w:type="dxa"/>
+          </w:tcPr>
+          <w:p>
+            <w:r>
+              <w:t>Related Requirement</w:t>
+            </w:r>
+          </w:p>
+        </w:tc>
+        <w:tc>
+          <w:tcPr>
+            <w:tcW w:w="5966" w:type="dxa"/>
+          </w:tcPr>
+          <w:p>
+            <w:r>
+              <w:t>The player should be able to hit the target.</w:t>
+            </w:r>
+          </w:p>
+        </w:tc>
+      </w:tr>
+      <w:tr>
+        <w:trPr>
+          <w:trHeight w:val="750"/>
+        </w:trPr>
+        <w:tc>
+          <w:tcPr>
+            <w:tcW w:w="3389" w:type="dxa"/>
+          </w:tcPr>
+          <w:p>
+            <w:r>
+              <w:t xml:space="preserve">Goal </w:t>
+            </w:r>
+            <w:proofErr w:type="gramStart"/>
+            <w:r>
+              <w:t>In</w:t>
+            </w:r>
+            <w:proofErr w:type="gramEnd"/>
+            <w:r>
+              <w:t xml:space="preserve"> Context</w:t>
+            </w:r>
+          </w:p>
+        </w:tc>
+        <w:tc>
+          <w:tcPr>
+            <w:tcW w:w="5966" w:type="dxa"/>
+          </w:tcPr>
+          <w:p>
+            <w:r>
+              <w:t>This is the main interaction between the game and gamers. It will provide great user experiences.</w:t>
+            </w:r>
+          </w:p>
+        </w:tc>
+      </w:tr>
+      <w:tr>
+        <w:trPr>
+          <w:trHeight w:val="557"/>
+        </w:trPr>
+        <w:tc>
+          <w:tcPr>
+            <w:tcW w:w="3389" w:type="dxa"/>
+          </w:tcPr>
+          <w:p>
+            <w:r>
+              <w:t>Preconditions</w:t>
+            </w:r>
+          </w:p>
+        </w:tc>
+        <w:tc>
+          <w:tcPr>
+            <w:tcW w:w="5966" w:type="dxa"/>
+          </w:tcPr>
+          <w:p>
+            <w:r>
+              <w:t xml:space="preserve">The arrow needs to be on ready </w:t>
+            </w:r>
+            <w:proofErr w:type="gramStart"/>
+            <w:r>
+              <w:t>to  shoot</w:t>
+            </w:r>
+            <w:proofErr w:type="gramEnd"/>
+            <w:r>
+              <w:t xml:space="preserve"> position</w:t>
+            </w:r>
+          </w:p>
+        </w:tc>
+      </w:tr>
+      <w:tr>
+        <w:trPr>
+          <w:trHeight w:val="944"/>
+        </w:trPr>
+        <w:tc>
+          <w:tcPr>
+            <w:tcW w:w="3389" w:type="dxa"/>
+          </w:tcPr>
+          <w:p>
+            <w:r>
+              <w:t>Successful End Condition</w:t>
+            </w:r>
+          </w:p>
+        </w:tc>
+        <w:tc>
+          <w:tcPr>
+            <w:tcW w:w="5966" w:type="dxa"/>
+          </w:tcPr>
+          <w:p>
+            <w:proofErr w:type="gramStart"/>
+            <w:r>
+              <w:t>For  each</w:t>
+            </w:r>
+            <w:proofErr w:type="gramEnd"/>
+            <w:r>
+              <w:t xml:space="preserve"> arrow, hit the target and will update the score board and play the successful reaction.</w:t>
+            </w:r>
+          </w:p>
+        </w:tc>
+      </w:tr>
+      <w:tr>
+        <w:trPr>
+          <w:trHeight w:val="440"/>
+        </w:trPr>
+        <w:tc>
+          <w:tcPr>
+            <w:tcW w:w="3389" w:type="dxa"/>
+          </w:tcPr>
+          <w:p>
+            <w:r>
+              <w:t>Failed End Condition</w:t>
+            </w:r>
+          </w:p>
+        </w:tc>
+        <w:tc>
+          <w:tcPr>
+            <w:tcW w:w="5966" w:type="dxa"/>
+          </w:tcPr>
+          <w:p>
+            <w:r>
+              <w:t xml:space="preserve">If you miss the target, the score is unchanged. </w:t>
+            </w:r>
+          </w:p>
+        </w:tc>
+      </w:tr>
+      <w:tr>
+        <w:trPr>
+          <w:trHeight w:val="359"/>
+        </w:trPr>
+        <w:tc>
+          <w:tcPr>
+            <w:tcW w:w="3389" w:type="dxa"/>
+          </w:tcPr>
+          <w:p>
+            <w:r>
+              <w:t>Primary Actors</w:t>
+            </w:r>
+          </w:p>
+        </w:tc>
+        <w:tc>
+          <w:tcPr>
+            <w:tcW w:w="5966" w:type="dxa"/>
+          </w:tcPr>
+          <w:p>
+            <w:r>
+              <w:t>The player</w:t>
+            </w:r>
+          </w:p>
+        </w:tc>
+      </w:tr>
+      <w:tr>
+        <w:trPr>
+          <w:trHeight w:val="350"/>
+        </w:trPr>
+        <w:tc>
+          <w:tcPr>
+            <w:tcW w:w="3389" w:type="dxa"/>
+          </w:tcPr>
+          <w:p>
+            <w:r>
+              <w:t>Secondary Actors</w:t>
+            </w:r>
+          </w:p>
+        </w:tc>
+        <w:tc>
+          <w:tcPr>
+            <w:tcW w:w="5966" w:type="dxa"/>
+          </w:tcPr>
+          <w:p>
+            <w:r>
+              <w:t>None.</w:t>
+            </w:r>
+          </w:p>
+        </w:tc>
+      </w:tr>
+      <w:tr>
+        <w:trPr>
+          <w:trHeight w:val="422"/>
+        </w:trPr>
+        <w:tc>
+          <w:tcPr>
+            <w:tcW w:w="3389" w:type="dxa"/>
+          </w:tcPr>
+          <w:p>
+            <w:r>
+              <w:t>Trigger</w:t>
+            </w:r>
+          </w:p>
+        </w:tc>
+        <w:tc>
+          <w:tcPr>
+            <w:tcW w:w="5966" w:type="dxa"/>
+          </w:tcPr>
+          <w:p>
+            <w:r>
+              <w:t xml:space="preserve">The player pressed buttons </w:t>
+            </w:r>
+            <w:r>
+              <w:t>as input</w:t>
+            </w:r>
+          </w:p>
+        </w:tc>
+      </w:tr>
       <w:tr>
         <w:trPr>
           <w:trHeight w:val="715"/>
         </w:trPr>
         <w:tc>
           <w:tcPr>
-            <w:tcW w:w="4724" w:type="dxa"/>
-          </w:tcPr>
-          <w:p>
-            <w:r>
-              <w:t>Use Case Name</w:t>
-            </w:r>
-          </w:p>
-        </w:tc>
-        <w:tc>
-          <w:tcPr>
-            <w:tcW w:w="4724" w:type="dxa"/>
-          </w:tcPr>
-          <w:p>
-            <w:r>
-              <w:t>Hit target</w:t>
-            </w:r>
-          </w:p>
-        </w:tc>
-      </w:tr>
-      <w:tr>
-        <w:trPr>
-          <w:trHeight w:val="715"/>
-        </w:trPr>
-        <w:tc>
-          <w:tcPr>
-            <w:tcW w:w="4724" w:type="dxa"/>
-          </w:tcPr>
-          <w:p>
-            <w:r>
-              <w:t>Related Requirement</w:t>
-            </w:r>
-          </w:p>
-        </w:tc>
-        <w:tc>
-          <w:tcPr>
-            <w:tcW w:w="4724" w:type="dxa"/>
-          </w:tcPr>
-          <w:p>
-            <w:r>
-              <w:t>The player should be able to hit the target.</w:t>
-            </w:r>
-          </w:p>
-        </w:tc>
-      </w:tr>
-      <w:tr>
-        <w:trPr>
-          <w:trHeight w:val="750"/>
-        </w:trPr>
-        <w:tc>
-          <w:tcPr>
-            <w:tcW w:w="4724" w:type="dxa"/>
-          </w:tcPr>
-          <w:p>
-            <w:r>
-              <w:t xml:space="preserve">Goal </w:t>
-            </w:r>
-            <w:proofErr w:type="gramStart"/>
-            <w:r>
-              <w:t>In</w:t>
-            </w:r>
-            <w:proofErr w:type="gramEnd"/>
-            <w:r>
-              <w:t xml:space="preserve"> Context</w:t>
-            </w:r>
-          </w:p>
-        </w:tc>
-        <w:tc>
-          <w:tcPr>
-            <w:tcW w:w="4724" w:type="dxa"/>
-          </w:tcPr>
-          <w:p>
-            <w:r>
-              <w:t>This is the main interaction between the game and gamers. It will provide great user experiences.</w:t>
-            </w:r>
-          </w:p>
-        </w:tc>
-      </w:tr>
-      <w:tr>
-        <w:trPr>
-          <w:trHeight w:val="715"/>
-        </w:trPr>
-        <w:tc>
-          <w:tcPr>
-            <w:tcW w:w="4724" w:type="dxa"/>
-          </w:tcPr>
-          <w:p>
-            <w:r>
-              <w:t>Preconditions</w:t>
-            </w:r>
-          </w:p>
-        </w:tc>
-        <w:tc>
-          <w:tcPr>
-            <w:tcW w:w="4724" w:type="dxa"/>
-          </w:tcPr>
-          <w:p>
-            <w:r>
-              <w:t xml:space="preserve">The arrow needs to be on ready </w:t>
-            </w:r>
-            <w:proofErr w:type="gramStart"/>
-            <w:r>
-              <w:t>to  shoot</w:t>
-            </w:r>
-            <w:proofErr w:type="gramEnd"/>
-            <w:r>
-              <w:t xml:space="preserve"> position</w:t>
-            </w:r>
-          </w:p>
-        </w:tc>
-      </w:tr>
-      <w:tr>
-        <w:trPr>
-          <w:trHeight w:val="715"/>
-        </w:trPr>
-        <w:tc>
-          <w:tcPr>
-            <w:tcW w:w="4724" w:type="dxa"/>
-          </w:tcPr>
-          <w:p>
-            <w:r>
-              <w:t>Successful End Condition</w:t>
-            </w:r>
-          </w:p>
-        </w:tc>
-        <w:tc>
-          <w:tcPr>
-            <w:tcW w:w="4724" w:type="dxa"/>
-          </w:tcPr>
-          <w:p>
-            <w:proofErr w:type="gramStart"/>
-            <w:r>
-              <w:t>For  each</w:t>
-            </w:r>
-            <w:proofErr w:type="gramEnd"/>
-            <w:r>
-              <w:t xml:space="preserve"> arrow, hit the target and will update the score board and play the successful reaction.</w:t>
-            </w:r>
-          </w:p>
-          <w:p/>
-        </w:tc>
-      </w:tr>
-      <w:tr>
-        <w:trPr>
-          <w:trHeight w:val="715"/>
-        </w:trPr>
-        <w:tc>
-          <w:tcPr>
-            <w:tcW w:w="4724" w:type="dxa"/>
-          </w:tcPr>
-          <w:p>
-            <w:r>
-              <w:t>Failed End Condition</w:t>
-            </w:r>
-          </w:p>
-        </w:tc>
-        <w:tc>
-          <w:tcPr>
-            <w:tcW w:w="4724" w:type="dxa"/>
-          </w:tcPr>
-          <w:p>
-            <w:r>
-              <w:t xml:space="preserve">If you miss the target, the score is unchanged. </w:t>
-            </w:r>
-          </w:p>
-        </w:tc>
-      </w:tr>
-      <w:tr>
-        <w:trPr>
-          <w:trHeight w:val="750"/>
-        </w:trPr>
-        <w:tc>
-          <w:tcPr>
-            <w:tcW w:w="4724" w:type="dxa"/>
-          </w:tcPr>
-          <w:p>
-            <w:r>
-              <w:t>Primary Actors</w:t>
-            </w:r>
-          </w:p>
-        </w:tc>
-        <w:tc>
-          <w:tcPr>
-            <w:tcW w:w="4724" w:type="dxa"/>
-          </w:tcPr>
-          <w:p>
-            <w:r>
-              <w:t>The player</w:t>
-            </w:r>
-          </w:p>
-        </w:tc>
-      </w:tr>
-      <w:tr>
-        <w:trPr>
-          <w:trHeight w:val="715"/>
-        </w:trPr>
-        <w:tc>
-          <w:tcPr>
-            <w:tcW w:w="4724" w:type="dxa"/>
-          </w:tcPr>
-          <w:p>
-            <w:r>
-              <w:t>Secondary Actors</w:t>
-            </w:r>
-          </w:p>
-        </w:tc>
-        <w:tc>
-          <w:tcPr>
-            <w:tcW w:w="4724" w:type="dxa"/>
-          </w:tcPr>
-          <w:p>
-            <w:r>
-              <w:t>None.</w:t>
-            </w:r>
-          </w:p>
-        </w:tc>
-      </w:tr>
-      <w:tr>
-        <w:trPr>
-          <w:trHeight w:val="715"/>
-        </w:trPr>
-        <w:tc>
-          <w:tcPr>
-            <w:tcW w:w="4724" w:type="dxa"/>
-          </w:tcPr>
-          <w:p>
-            <w:r>
-              <w:t>Trigger</w:t>
-            </w:r>
-          </w:p>
-        </w:tc>
-        <w:tc>
-          <w:tcPr>
-            <w:tcW w:w="4724" w:type="dxa"/>
-          </w:tcPr>
-          <w:p>
-            <w:r>
-              <w:t xml:space="preserve">The player pressed buttons </w:t>
-            </w:r>
-            <w:r>
-              <w:t>as input</w:t>
-            </w:r>
-          </w:p>
-        </w:tc>
-      </w:tr>
-      <w:tr>
-        <w:trPr>
-          <w:trHeight w:val="715"/>
-        </w:trPr>
-        <w:tc>
-          <w:tcPr>
-            <w:tcW w:w="4724" w:type="dxa"/>
+            <w:tcW w:w="3389" w:type="dxa"/>
           </w:tcPr>
           <w:p>
             <w:r>
@@ -278,17 +279,17 @@
         </w:tc>
         <w:tc>
           <w:tcPr>
-            <w:tcW w:w="4724" w:type="dxa"/>
+            <w:tcW w:w="5966" w:type="dxa"/>
           </w:tcPr>
           <w:tbl>
             <w:tblPr>
               <w:tblStyle w:val="TableGrid"/>
-              <w:tblW w:w="4712" w:type="dxa"/>
+              <w:tblW w:w="5833" w:type="dxa"/>
               <w:tblLook w:val="04A0" w:firstRow="1" w:lastRow="0" w:firstColumn="1" w:lastColumn="0" w:noHBand="0" w:noVBand="1"/>
             </w:tblPr>
             <w:tblGrid>
               <w:gridCol w:w="2356"/>
-              <w:gridCol w:w="2356"/>
+              <w:gridCol w:w="3477"/>
             </w:tblGrid>
             <w:tr>
               <w:trPr>
@@ -306,7 +307,7 @@
               </w:tc>
               <w:tc>
                 <w:tcPr>
-                  <w:tcW w:w="2356" w:type="dxa"/>
+                  <w:tcW w:w="3477" w:type="dxa"/>
                 </w:tcPr>
                 <w:p>
                   <w:r>
@@ -317,7 +318,7 @@
             </w:tr>
             <w:tr>
               <w:trPr>
-                <w:trHeight w:val="1534"/>
+                <w:trHeight w:val="1034"/>
               </w:trPr>
               <w:tc>
                 <w:tcPr>
@@ -331,7 +332,7 @@
               </w:tc>
               <w:tc>
                 <w:tcPr>
-                  <w:tcW w:w="2356" w:type="dxa"/>
+                  <w:tcW w:w="3477" w:type="dxa"/>
                 </w:tcPr>
                 <w:p>
                   <w:r>
@@ -372,7 +373,7 @@
               </w:tc>
               <w:tc>
                 <w:tcPr>
-                  <w:tcW w:w="2356" w:type="dxa"/>
+                  <w:tcW w:w="3477" w:type="dxa"/>
                 </w:tcPr>
                 <w:p>
                   <w:r>
@@ -391,7 +392,7 @@
             </w:tr>
             <w:tr>
               <w:trPr>
-                <w:trHeight w:val="1592"/>
+                <w:trHeight w:val="836"/>
               </w:trPr>
               <w:tc>
                 <w:tcPr>
@@ -399,14 +400,13 @@
                 </w:tcPr>
                 <w:p>
                   <w:r>
-                    <w:lastRenderedPageBreak/>
                     <w:t xml:space="preserve">3. </w:t>
                   </w:r>
                 </w:p>
               </w:tc>
               <w:tc>
                 <w:tcPr>
-                  <w:tcW w:w="2356" w:type="dxa"/>
+                  <w:tcW w:w="3477" w:type="dxa"/>
                 </w:tcPr>
                 <w:p>
                   <w:r>
@@ -417,7 +417,7 @@
             </w:tr>
             <w:tr>
               <w:trPr>
-                <w:trHeight w:val="1592"/>
+                <w:trHeight w:val="1160"/>
               </w:trPr>
               <w:tc>
                 <w:tcPr>
@@ -431,7 +431,7 @@
               </w:tc>
               <w:tc>
                 <w:tcPr>
-                  <w:tcW w:w="2356" w:type="dxa"/>
+                  <w:tcW w:w="3477" w:type="dxa"/>
                 </w:tcPr>
                 <w:p>
                   <w:r>
@@ -454,22 +454,21 @@
       </w:tr>
       <w:tr>
         <w:trPr>
-          <w:trHeight w:val="2672"/>
+          <w:trHeight w:val="67"/>
         </w:trPr>
         <w:tc>
           <w:tcPr>
-            <w:tcW w:w="4724" w:type="dxa"/>
-          </w:tcPr>
-          <w:p>
-            <w:r>
-              <w:lastRenderedPageBreak/>
+            <w:tcW w:w="3389" w:type="dxa"/>
+          </w:tcPr>
+          <w:p>
+            <w:r>
               <w:t>Extensions</w:t>
             </w:r>
           </w:p>
         </w:tc>
         <w:tc>
           <w:tcPr>
-            <w:tcW w:w="4724" w:type="dxa"/>
+            <w:tcW w:w="5966" w:type="dxa"/>
           </w:tcPr>
           <w:tbl>
             <w:tblPr>
@@ -535,7 +534,475 @@
           <w:p/>
         </w:tc>
       </w:tr>
+      <w:tr>
+        <w:trPr>
+          <w:trHeight w:val="67"/>
+        </w:trPr>
+        <w:tc>
+          <w:tcPr>
+            <w:tcW w:w="3389" w:type="dxa"/>
+          </w:tcPr>
+          <w:p/>
+        </w:tc>
+        <w:tc>
+          <w:tcPr>
+            <w:tcW w:w="5966" w:type="dxa"/>
+          </w:tcPr>
+          <w:p/>
+        </w:tc>
+      </w:tr>
     </w:tbl>
+    <w:p/>
+    <w:tbl>
+      <w:tblPr>
+        <w:tblStyle w:val="TableGrid"/>
+        <w:tblW w:w="0" w:type="auto"/>
+        <w:tblLook w:val="04A0" w:firstRow="1" w:lastRow="0" w:firstColumn="1" w:lastColumn="0" w:noHBand="0" w:noVBand="1"/>
+      </w:tblPr>
+      <w:tblGrid>
+        <w:gridCol w:w="4547"/>
+        <w:gridCol w:w="4803"/>
+      </w:tblGrid>
+      <w:tr>
+        <w:tc>
+          <w:tcPr>
+            <w:tcW w:w="4675" w:type="dxa"/>
+          </w:tcPr>
+          <w:p>
+            <w:pPr>
+              <w:rPr>
+                <w:rFonts w:hint="eastAsia"/>
+              </w:rPr>
+            </w:pPr>
+            <w:r>
+              <w:t xml:space="preserve">Use Case Name </w:t>
+            </w:r>
+          </w:p>
+        </w:tc>
+        <w:tc>
+          <w:tcPr>
+            <w:tcW w:w="4675" w:type="dxa"/>
+          </w:tcPr>
+          <w:p>
+            <w:r>
+              <w:t>Switch Sound Option</w:t>
+            </w:r>
+          </w:p>
+        </w:tc>
+      </w:tr>
+      <w:tr>
+        <w:tc>
+          <w:tcPr>
+            <w:tcW w:w="4675" w:type="dxa"/>
+          </w:tcPr>
+          <w:p>
+            <w:r>
+              <w:t>Related Requirement</w:t>
+            </w:r>
+          </w:p>
+        </w:tc>
+        <w:tc>
+          <w:tcPr>
+            <w:tcW w:w="4675" w:type="dxa"/>
+          </w:tcPr>
+          <w:p>
+            <w:r>
+              <w:t xml:space="preserve">The program can play sound  </w:t>
+            </w:r>
+          </w:p>
+        </w:tc>
+      </w:tr>
+      <w:tr>
+        <w:tc>
+          <w:tcPr>
+            <w:tcW w:w="4675" w:type="dxa"/>
+          </w:tcPr>
+          <w:p>
+            <w:r>
+              <w:t>Goal in context</w:t>
+            </w:r>
+          </w:p>
+        </w:tc>
+        <w:tc>
+          <w:tcPr>
+            <w:tcW w:w="4675" w:type="dxa"/>
+          </w:tcPr>
+          <w:p>
+            <w:r>
+              <w:t>Add a feature of the game; serve as the base for future expansion</w:t>
+            </w:r>
+          </w:p>
+        </w:tc>
+      </w:tr>
+      <w:tr>
+        <w:tc>
+          <w:tcPr>
+            <w:tcW w:w="4675" w:type="dxa"/>
+          </w:tcPr>
+          <w:p>
+            <w:r>
+              <w:t>Preconditions</w:t>
+            </w:r>
+          </w:p>
+        </w:tc>
+        <w:tc>
+          <w:tcPr>
+            <w:tcW w:w="4675" w:type="dxa"/>
+          </w:tcPr>
+          <w:p>
+            <w:r>
+              <w:t>The game is working and is responding to the keyboard</w:t>
+            </w:r>
+          </w:p>
+        </w:tc>
+      </w:tr>
+      <w:tr>
+        <w:tc>
+          <w:tcPr>
+            <w:tcW w:w="4675" w:type="dxa"/>
+          </w:tcPr>
+          <w:p>
+            <w:r>
+              <w:t>Successful End Condition</w:t>
+            </w:r>
+          </w:p>
+        </w:tc>
+        <w:tc>
+          <w:tcPr>
+            <w:tcW w:w="4675" w:type="dxa"/>
+          </w:tcPr>
+          <w:p>
+            <w:r>
+              <w:t>After the key “m” pressed, the label of music/sound should be change between ON and OFF. The sound will react according to the label</w:t>
+            </w:r>
+          </w:p>
+        </w:tc>
+      </w:tr>
+      <w:tr>
+        <w:tc>
+          <w:tcPr>
+            <w:tcW w:w="4675" w:type="dxa"/>
+          </w:tcPr>
+          <w:p>
+            <w:r>
+              <w:t>Failed End Condition</w:t>
+            </w:r>
+          </w:p>
+        </w:tc>
+        <w:tc>
+          <w:tcPr>
+            <w:tcW w:w="4675" w:type="dxa"/>
+          </w:tcPr>
+          <w:p>
+            <w:r>
+              <w:t xml:space="preserve">The sound label is not matching with the sound action. </w:t>
+            </w:r>
+          </w:p>
+        </w:tc>
+      </w:tr>
+      <w:tr>
+        <w:tc>
+          <w:tcPr>
+            <w:tcW w:w="4675" w:type="dxa"/>
+          </w:tcPr>
+          <w:p>
+            <w:r>
+              <w:t xml:space="preserve">Primary Actors </w:t>
+            </w:r>
+          </w:p>
+        </w:tc>
+        <w:tc>
+          <w:tcPr>
+            <w:tcW w:w="4675" w:type="dxa"/>
+          </w:tcPr>
+          <w:p>
+            <w:r>
+              <w:t>Player</w:t>
+            </w:r>
+          </w:p>
+        </w:tc>
+      </w:tr>
+      <w:tr>
+        <w:tc>
+          <w:tcPr>
+            <w:tcW w:w="4675" w:type="dxa"/>
+          </w:tcPr>
+          <w:p>
+            <w:r>
+              <w:t xml:space="preserve">Secondary Actors </w:t>
+            </w:r>
+          </w:p>
+        </w:tc>
+        <w:tc>
+          <w:tcPr>
+            <w:tcW w:w="4675" w:type="dxa"/>
+          </w:tcPr>
+          <w:p>
+            <w:r>
+              <w:t xml:space="preserve">None </w:t>
+            </w:r>
+          </w:p>
+        </w:tc>
+      </w:tr>
+      <w:tr>
+        <w:tc>
+          <w:tcPr>
+            <w:tcW w:w="4675" w:type="dxa"/>
+          </w:tcPr>
+          <w:p>
+            <w:r>
+              <w:t>Main Flow</w:t>
+            </w:r>
+          </w:p>
+        </w:tc>
+        <w:tc>
+          <w:tcPr>
+            <w:tcW w:w="4675" w:type="dxa"/>
+          </w:tcPr>
+          <w:tbl>
+            <w:tblPr>
+              <w:tblStyle w:val="TableGrid"/>
+              <w:tblW w:w="4577" w:type="dxa"/>
+              <w:tblLook w:val="04A0" w:firstRow="1" w:lastRow="0" w:firstColumn="1" w:lastColumn="0" w:noHBand="0" w:noVBand="1"/>
+            </w:tblPr>
+            <w:tblGrid>
+              <w:gridCol w:w="2288"/>
+              <w:gridCol w:w="2289"/>
+            </w:tblGrid>
+            <w:tr>
+              <w:trPr>
+                <w:trHeight w:val="345"/>
+              </w:trPr>
+              <w:tc>
+                <w:tcPr>
+                  <w:tcW w:w="2288" w:type="dxa"/>
+                </w:tcPr>
+                <w:p>
+                  <w:r>
+                    <w:t>Step</w:t>
+                  </w:r>
+                </w:p>
+              </w:tc>
+              <w:tc>
+                <w:tcPr>
+                  <w:tcW w:w="2289" w:type="dxa"/>
+                </w:tcPr>
+                <w:p>
+                  <w:r>
+                    <w:t>Action</w:t>
+                  </w:r>
+                </w:p>
+              </w:tc>
+            </w:tr>
+            <w:tr>
+              <w:trPr>
+                <w:trHeight w:val="1726"/>
+              </w:trPr>
+              <w:tc>
+                <w:tcPr>
+                  <w:tcW w:w="2288" w:type="dxa"/>
+                </w:tcPr>
+                <w:p>
+                  <w:r>
+                    <w:t>1</w:t>
+                  </w:r>
+                </w:p>
+              </w:tc>
+              <w:tc>
+                <w:tcPr>
+                  <w:tcW w:w="2289" w:type="dxa"/>
+                </w:tcPr>
+                <w:p>
+                  <w:r>
+                    <w:t xml:space="preserve">The player </w:t>
+                  </w:r>
+                  <w:proofErr w:type="gramStart"/>
+                  <w:r>
+                    <w:t>enter</w:t>
+                  </w:r>
+                  <w:proofErr w:type="gramEnd"/>
+                  <w:r>
+                    <w:t xml:space="preserve"> the game and use mouse to click run on the </w:t>
+                  </w:r>
+                  <w:proofErr w:type="spellStart"/>
+                  <w:r>
+                    <w:t>Greenfoot</w:t>
+                  </w:r>
+                  <w:proofErr w:type="spellEnd"/>
+                  <w:r>
+                    <w:t xml:space="preserve"> platform</w:t>
+                  </w:r>
+                </w:p>
+              </w:tc>
+            </w:tr>
+            <w:tr>
+              <w:trPr>
+                <w:trHeight w:val="323"/>
+              </w:trPr>
+              <w:tc>
+                <w:tcPr>
+                  <w:tcW w:w="2288" w:type="dxa"/>
+                </w:tcPr>
+                <w:p>
+                  <w:r>
+                    <w:t xml:space="preserve">2 </w:t>
+                  </w:r>
+                </w:p>
+              </w:tc>
+              <w:tc>
+                <w:tcPr>
+                  <w:tcW w:w="2289" w:type="dxa"/>
+                </w:tcPr>
+                <w:p>
+                  <w:r>
+                    <w:t>Press key “m”</w:t>
+                  </w:r>
+                </w:p>
+              </w:tc>
+            </w:tr>
+            <w:tr>
+              <w:trPr>
+                <w:trHeight w:val="323"/>
+              </w:trPr>
+              <w:tc>
+                <w:tcPr>
+                  <w:tcW w:w="2288" w:type="dxa"/>
+                </w:tcPr>
+                <w:p>
+                  <w:r>
+                    <w:t>3</w:t>
+                  </w:r>
+                </w:p>
+              </w:tc>
+              <w:tc>
+                <w:tcPr>
+                  <w:tcW w:w="2289" w:type="dxa"/>
+                </w:tcPr>
+                <w:p>
+                  <w:r>
+                    <w:t>Look at Label and check if the sound action matches the label</w:t>
+                  </w:r>
+                </w:p>
+              </w:tc>
+            </w:tr>
+          </w:tbl>
+          <w:p/>
+        </w:tc>
+      </w:tr>
+      <w:tr>
+        <w:tc>
+          <w:tcPr>
+            <w:tcW w:w="4675" w:type="dxa"/>
+          </w:tcPr>
+          <w:p>
+            <w:r>
+              <w:t>Extensions</w:t>
+            </w:r>
+          </w:p>
+        </w:tc>
+        <w:tc>
+          <w:tcPr>
+            <w:tcW w:w="4675" w:type="dxa"/>
+          </w:tcPr>
+          <w:tbl>
+            <w:tblPr>
+              <w:tblStyle w:val="TableGrid"/>
+              <w:tblW w:w="0" w:type="auto"/>
+              <w:tblLook w:val="04A0" w:firstRow="1" w:lastRow="0" w:firstColumn="1" w:lastColumn="0" w:noHBand="0" w:noVBand="1"/>
+            </w:tblPr>
+            <w:tblGrid>
+              <w:gridCol w:w="2196"/>
+              <w:gridCol w:w="2197"/>
+            </w:tblGrid>
+            <w:tr>
+              <w:trPr>
+                <w:trHeight w:val="678"/>
+              </w:trPr>
+              <w:tc>
+                <w:tcPr>
+                  <w:tcW w:w="2196" w:type="dxa"/>
+                </w:tcPr>
+                <w:p>
+                  <w:r>
+                    <w:t>Step</w:t>
+                  </w:r>
+                </w:p>
+              </w:tc>
+              <w:tc>
+                <w:tcPr>
+                  <w:tcW w:w="2197" w:type="dxa"/>
+                </w:tcPr>
+                <w:p>
+                  <w:r>
+                    <w:t>Branching Action</w:t>
+                  </w:r>
+                </w:p>
+              </w:tc>
+            </w:tr>
+            <w:tr>
+              <w:trPr>
+                <w:trHeight w:val="634"/>
+              </w:trPr>
+              <w:tc>
+                <w:tcPr>
+                  <w:tcW w:w="2196" w:type="dxa"/>
+                </w:tcPr>
+                <w:p>
+                  <w:r>
+                    <w:t>2.1</w:t>
+                  </w:r>
+                </w:p>
+              </w:tc>
+              <w:tc>
+                <w:tcPr>
+                  <w:tcW w:w="2197" w:type="dxa"/>
+                </w:tcPr>
+                <w:p>
+                  <w:r>
+                    <w:t xml:space="preserve">Add a menu </w:t>
+                  </w:r>
+                </w:p>
+              </w:tc>
+            </w:tr>
+            <w:tr>
+              <w:trPr>
+                <w:trHeight w:val="634"/>
+              </w:trPr>
+              <w:tc>
+                <w:tcPr>
+                  <w:tcW w:w="2196" w:type="dxa"/>
+                </w:tcPr>
+                <w:p>
+                  <w:r>
+                    <w:t>2.2</w:t>
+                  </w:r>
+                </w:p>
+              </w:tc>
+              <w:tc>
+                <w:tcPr>
+                  <w:tcW w:w="2197" w:type="dxa"/>
+                </w:tcPr>
+                <w:p>
+                  <w:r>
+                    <w:t xml:space="preserve">Add more feature on the menu; like Help, Music, </w:t>
+                  </w:r>
+                  <w:proofErr w:type="spellStart"/>
+                  <w:r>
+                    <w:t>ect</w:t>
+                  </w:r>
+                  <w:proofErr w:type="spellEnd"/>
+                  <w:r>
+                    <w:t>.</w:t>
+                  </w:r>
+                </w:p>
+              </w:tc>
+            </w:tr>
+          </w:tbl>
+          <w:p/>
+        </w:tc>
+      </w:tr>
+    </w:tbl>
+    <w:p/>
     <w:p>
       <w:bookmarkStart w:id="0" w:name="_GoBack"/>
       <w:bookmarkEnd w:id="0"/>

</xml_diff>